<commit_message>
Zmiana łączników płatwi do rygli
</commit_message>
<xml_diff>
--- a/pliki/Dwupodporowa/Dwupodporowa_Instrukcja.docx
+++ b/pliki/Dwupodporowa/Dwupodporowa_Instrukcja.docx
@@ -1455,8 +1455,8 @@
           <w:noProof/>
         </w:rPr>
         <w:drawing>
-          <wp:inline distT="0" distB="0" distL="0" distR="0" wp14:anchorId="37F2CA55" wp14:editId="3C8ED769">
-            <wp:extent cx="2583476" cy="1800000"/>
+          <wp:inline distT="0" distB="0" distL="0" distR="0" wp14:anchorId="37F2CA55" wp14:editId="01C43F14">
+            <wp:extent cx="2583478" cy="1800000"/>
             <wp:effectExtent l="0" t="0" r="7620" b="0"/>
             <wp:docPr id="4" name="Obraz 4"/>
             <wp:cNvGraphicFramePr>
@@ -1487,7 +1487,7 @@
                   <pic:spPr bwMode="auto">
                     <a:xfrm>
                       <a:off x="0" y="0"/>
-                      <a:ext cx="2583476" cy="1800000"/>
+                      <a:ext cx="2583478" cy="1800000"/>
                     </a:xfrm>
                     <a:prstGeom prst="rect">
                       <a:avLst/>
@@ -1606,6 +1606,57 @@
           <w:b/>
           <w:bCs/>
         </w:rPr>
+        <w:t>M</w:t>
+      </w:r>
+      <w:r>
+        <w:rPr>
+          <w:b/>
+          <w:bCs/>
+        </w:rPr>
+        <w:t>8</w:t>
+      </w:r>
+      <w:r>
+        <w:rPr>
+          <w:b/>
+          <w:bCs/>
+        </w:rPr>
+        <w:t xml:space="preserve"> (TZN) – </w:t>
+      </w:r>
+      <w:r>
+        <w:rPr>
+          <w:b/>
+          <w:bCs/>
+        </w:rPr>
+        <w:t>23</w:t>
+      </w:r>
+      <w:r>
+        <w:rPr>
+          <w:b/>
+          <w:bCs/>
+        </w:rPr>
+        <w:t xml:space="preserve"> Nm</w:t>
+      </w:r>
+    </w:p>
+    <w:p>
+      <w:pPr>
+        <w:pStyle w:val="Akapitzlist"/>
+        <w:numPr>
+          <w:ilvl w:val="1"/>
+          <w:numId w:val="39"/>
+        </w:numPr>
+        <w:rPr>
+          <w:b/>
+          <w:bCs/>
+        </w:rPr>
+      </w:pPr>
+      <w:r>
+        <w:t xml:space="preserve">śruby z pełnym gwintem </w:t>
+      </w:r>
+      <w:r>
+        <w:rPr>
+          <w:b/>
+          <w:bCs/>
+        </w:rPr>
         <w:t>M12 (TZN) – 80 Nm</w:t>
       </w:r>
     </w:p>
@@ -1676,24 +1727,6 @@
           <w:ilvl w:val="0"/>
           <w:numId w:val="41"/>
         </w:numPr>
-        <w:rPr>
-          <w:u w:val="single"/>
-        </w:rPr>
-      </w:pPr>
-      <w:r>
-        <w:rPr>
-          <w:u w:val="single"/>
-        </w:rPr>
-        <w:t>W przypadku rygli, otwory w łączniku o szerokości 14 mm ustawiamy u góry profilu (są pod płatwie), w przypadku płatwi, otwory w łączniku o szerokości 9 mm ustawiamy u góry profilu (są pod klemy)</w:t>
-      </w:r>
-    </w:p>
-    <w:p>
-      <w:pPr>
-        <w:pStyle w:val="Akapitzlist"/>
-        <w:numPr>
-          <w:ilvl w:val="0"/>
-          <w:numId w:val="41"/>
-        </w:numPr>
       </w:pPr>
       <w:r>
         <w:t>W niektórych przypadkach</w:t>
@@ -1733,9 +1766,9 @@
           <w:noProof/>
         </w:rPr>
         <w:drawing>
-          <wp:inline distT="0" distB="0" distL="0" distR="0" wp14:anchorId="338CEC96" wp14:editId="1C9128DA">
-            <wp:extent cx="4169645" cy="2052000"/>
-            <wp:effectExtent l="0" t="0" r="2540" b="5715"/>
+          <wp:inline distT="0" distB="0" distL="0" distR="0" wp14:anchorId="338CEC96" wp14:editId="1FEDF840">
+            <wp:extent cx="4535405" cy="2232000"/>
+            <wp:effectExtent l="0" t="0" r="0" b="0"/>
             <wp:docPr id="15" name="Obraz 15"/>
             <wp:cNvGraphicFramePr>
               <a:graphicFrameLocks xmlns:a="http://schemas.openxmlformats.org/drawingml/2006/main" noChangeAspect="1"/>
@@ -1756,7 +1789,7 @@
                   <pic:spPr>
                     <a:xfrm>
                       <a:off x="0" y="0"/>
-                      <a:ext cx="4169645" cy="2052000"/>
+                      <a:ext cx="4535405" cy="2232000"/>
                     </a:xfrm>
                     <a:prstGeom prst="rect">
                       <a:avLst/>
@@ -7852,6 +7885,7 @@
     <w:rsidRoot w:val="006E536E"/>
     <w:rsid w:val="00342A10"/>
     <w:rsid w:val="003B6802"/>
+    <w:rsid w:val="005E36CA"/>
     <w:rsid w:val="00631F17"/>
     <w:rsid w:val="006D1B6D"/>
     <w:rsid w:val="006E536E"/>

</xml_diff>